<commit_message>
Tarea 01 Karla Fabiola Ramirez Martinez
Word con preguntas logicas
</commit_message>
<xml_diff>
--- a/Tarea-01.docx
+++ b/Tarea-01.docx
@@ -1,6 +1,6 @@
 
 <file path=word/document.xml><?xml version="1.0" encoding="utf-8"?>
-<w:document xmlns:wpc="http://schemas.microsoft.com/office/word/2010/wordprocessingCanvas" xmlns:mo="http://schemas.microsoft.com/office/mac/office/2008/main" xmlns:mc="http://schemas.openxmlformats.org/markup-compatibility/2006" xmlns:mv="urn:schemas-microsoft-com:mac:vml" xmlns:o="urn:schemas-microsoft-com:office:office" xmlns:r="http://schemas.openxmlformats.org/officeDocument/2006/relationships" xmlns:m="http://schemas.openxmlformats.org/officeDocument/2006/math" xmlns:v="urn:schemas-microsoft-com:vml" xmlns:wp14="http://schemas.microsoft.com/office/word/2010/wordprocessingDrawing" xmlns:wp="http://schemas.openxmlformats.org/drawingml/2006/wordprocessingDrawing" xmlns:w10="urn:schemas-microsoft-com:office:word" xmlns:w="http://schemas.openxmlformats.org/wordprocessingml/2006/main" xmlns:w14="http://schemas.microsoft.com/office/word/2010/wordml" xmlns:w15="http://schemas.microsoft.com/office/word/2012/wordml" xmlns:wpg="http://schemas.microsoft.com/office/word/2010/wordprocessingGroup" xmlns:wpi="http://schemas.microsoft.com/office/word/2010/wordprocessingInk" xmlns:wne="http://schemas.microsoft.com/office/word/2006/wordml" xmlns:wps="http://schemas.microsoft.com/office/word/2010/wordprocessingShape" mc:Ignorable="w14 w15 wp14">
+<w:document xmlns:wpc="http://schemas.microsoft.com/office/word/2010/wordprocessingCanvas" xmlns:mc="http://schemas.openxmlformats.org/markup-compatibility/2006" xmlns:o="urn:schemas-microsoft-com:office:office" xmlns:r="http://schemas.openxmlformats.org/officeDocument/2006/relationships" xmlns:m="http://schemas.openxmlformats.org/officeDocument/2006/math" xmlns:v="urn:schemas-microsoft-com:vml" xmlns:wp14="http://schemas.microsoft.com/office/word/2010/wordprocessingDrawing" xmlns:wp="http://schemas.openxmlformats.org/drawingml/2006/wordprocessingDrawing" xmlns:w10="urn:schemas-microsoft-com:office:word" xmlns:w="http://schemas.openxmlformats.org/wordprocessingml/2006/main" xmlns:w14="http://schemas.microsoft.com/office/word/2010/wordml" xmlns:w15="http://schemas.microsoft.com/office/word/2012/wordml" xmlns:wpg="http://schemas.microsoft.com/office/word/2010/wordprocessingGroup" xmlns:wpi="http://schemas.microsoft.com/office/word/2010/wordprocessingInk" xmlns:wne="http://schemas.microsoft.com/office/word/2006/wordml" xmlns:wps="http://schemas.microsoft.com/office/word/2010/wordprocessingShape" mc:Ignorable="w14 w15 wp14">
   <w:body>
     <w:p>
       <w:pPr>
@@ -43,6 +43,12 @@
           <w:sz w:val="24"/>
         </w:rPr>
         <w:t xml:space="preserve">Nombre del alumno: </w:t>
+      </w:r>
+      <w:r>
+        <w:rPr>
+          <w:sz w:val="24"/>
+        </w:rPr>
+        <w:t>Karla Fabiola Ramírez Martínez</w:t>
       </w:r>
     </w:p>
     <w:p>
@@ -202,7 +208,25 @@
                 <w:color w:val="C00000"/>
                 <w:sz w:val="20"/>
               </w:rPr>
-              <w:t>La diferencia consiste en…</w:t>
+              <w:t xml:space="preserve">La diferencia consiste en que un algoritmo es una serie de pasos exactos para solucionar </w:t>
+            </w:r>
+            <w:proofErr w:type="gramStart"/>
+            <w:r>
+              <w:rPr>
+                <w:i/>
+                <w:color w:val="C00000"/>
+                <w:sz w:val="20"/>
+              </w:rPr>
+              <w:t>algo ,</w:t>
+            </w:r>
+            <w:proofErr w:type="gramEnd"/>
+            <w:r>
+              <w:rPr>
+                <w:i/>
+                <w:color w:val="C00000"/>
+                <w:sz w:val="20"/>
+              </w:rPr>
+              <w:t xml:space="preserve"> y un programa es un conjunto de algoritmos utilizados para una solución.</w:t>
             </w:r>
           </w:p>
           <w:p>
@@ -293,6 +317,32 @@
                 <w:sz w:val="20"/>
               </w:rPr>
             </w:pPr>
+            <w:r>
+              <w:rPr>
+                <w:i/>
+                <w:color w:val="C00000"/>
+                <w:sz w:val="20"/>
+              </w:rPr>
+              <w:t xml:space="preserve">Se lee el problema y se razona buscando  primero que es la información que tenemos y </w:t>
+            </w:r>
+            <w:proofErr w:type="spellStart"/>
+            <w:r>
+              <w:rPr>
+                <w:i/>
+                <w:color w:val="C00000"/>
+                <w:sz w:val="20"/>
+              </w:rPr>
+              <w:t>cual</w:t>
+            </w:r>
+            <w:proofErr w:type="spellEnd"/>
+            <w:r>
+              <w:rPr>
+                <w:i/>
+                <w:color w:val="C00000"/>
+                <w:sz w:val="20"/>
+              </w:rPr>
+              <w:t xml:space="preserve"> es la que nos piden</w:t>
+            </w:r>
           </w:p>
         </w:tc>
       </w:tr>
@@ -326,6 +376,14 @@
                 <w:sz w:val="20"/>
               </w:rPr>
             </w:pPr>
+            <w:r>
+              <w:rPr>
+                <w:i/>
+                <w:color w:val="C00000"/>
+                <w:sz w:val="20"/>
+              </w:rPr>
+              <w:t>Es la implementación de un algoritmo o lenguaje de programación.</w:t>
+            </w:r>
           </w:p>
         </w:tc>
       </w:tr>
@@ -359,6 +417,14 @@
                 <w:sz w:val="20"/>
               </w:rPr>
             </w:pPr>
+            <w:r>
+              <w:rPr>
+                <w:i/>
+                <w:color w:val="C00000"/>
+                <w:sz w:val="20"/>
+              </w:rPr>
+              <w:t>Convertir el lenguaje para la maquina</w:t>
+            </w:r>
           </w:p>
         </w:tc>
       </w:tr>
@@ -371,9 +437,6 @@
     <w:p>
       <w:pPr>
         <w:pStyle w:val="Sinespaciado"/>
-        <w:rPr>
-          <w:lang w:val="en-US"/>
-        </w:rPr>
       </w:pPr>
     </w:p>
     <w:p>
@@ -487,6 +550,45 @@
               <w:rPr>
                 <w:rFonts w:eastAsia="Times New Roman" w:cs="Times New Roman"/>
                 <w:bCs/>
+              </w:rPr>
+              <w:t xml:space="preserve"> </w:t>
+            </w:r>
+            <w:proofErr w:type="spellStart"/>
+            <w:r>
+              <w:rPr>
+                <w:rFonts w:eastAsia="Times New Roman" w:cs="Times New Roman"/>
+                <w:bCs/>
+              </w:rPr>
+              <w:t>Angela</w:t>
+            </w:r>
+            <w:proofErr w:type="spellEnd"/>
+            <w:r>
+              <w:rPr>
+                <w:rFonts w:eastAsia="Times New Roman" w:cs="Times New Roman"/>
+                <w:bCs/>
+              </w:rPr>
+              <w:t xml:space="preserve"> habla </w:t>
+            </w:r>
+            <w:proofErr w:type="spellStart"/>
+            <w:r>
+              <w:rPr>
+                <w:rFonts w:eastAsia="Times New Roman" w:cs="Times New Roman"/>
+                <w:bCs/>
+              </w:rPr>
+              <w:t>mas</w:t>
+            </w:r>
+            <w:proofErr w:type="spellEnd"/>
+            <w:r>
+              <w:rPr>
+                <w:rFonts w:eastAsia="Times New Roman" w:cs="Times New Roman"/>
+                <w:bCs/>
+              </w:rPr>
+              <w:t xml:space="preserve"> bajo que Cecilia.</w:t>
+            </w:r>
+            <w:r>
+              <w:rPr>
+                <w:rFonts w:eastAsia="Times New Roman" w:cs="Times New Roman"/>
+                <w:bCs/>
                 <w:i/>
                 <w:color w:val="FF0000"/>
               </w:rPr>
@@ -518,6 +620,174 @@
                 <w:szCs w:val="20"/>
               </w:rPr>
               <w:t xml:space="preserve">  </w:t>
+            </w:r>
+            <w:proofErr w:type="spellStart"/>
+            <w:r>
+              <w:rPr>
+                <w:rFonts w:eastAsia="Times New Roman" w:cs="Times New Roman"/>
+                <w:bCs/>
+                <w:i/>
+                <w:color w:val="C00000"/>
+                <w:sz w:val="20"/>
+                <w:szCs w:val="20"/>
+              </w:rPr>
+              <w:t>Angela</w:t>
+            </w:r>
+            <w:proofErr w:type="spellEnd"/>
+            <w:r>
+              <w:rPr>
+                <w:rFonts w:eastAsia="Times New Roman" w:cs="Times New Roman"/>
+                <w:bCs/>
+                <w:i/>
+                <w:color w:val="C00000"/>
+                <w:sz w:val="20"/>
+                <w:szCs w:val="20"/>
+              </w:rPr>
+              <w:t xml:space="preserve"> – Rosa, Celia + Rosa, </w:t>
+            </w:r>
+            <w:proofErr w:type="spellStart"/>
+            <w:r>
+              <w:rPr>
+                <w:rFonts w:eastAsia="Times New Roman" w:cs="Times New Roman"/>
+                <w:bCs/>
+                <w:i/>
+                <w:color w:val="C00000"/>
+                <w:sz w:val="20"/>
+                <w:szCs w:val="20"/>
+              </w:rPr>
+              <w:t>asi</w:t>
+            </w:r>
+            <w:proofErr w:type="spellEnd"/>
+            <w:r>
+              <w:rPr>
+                <w:rFonts w:eastAsia="Times New Roman" w:cs="Times New Roman"/>
+                <w:bCs/>
+                <w:i/>
+                <w:color w:val="C00000"/>
+                <w:sz w:val="20"/>
+                <w:szCs w:val="20"/>
+              </w:rPr>
+              <w:t xml:space="preserve"> que ya que Celia habla </w:t>
+            </w:r>
+            <w:proofErr w:type="spellStart"/>
+            <w:r>
+              <w:rPr>
+                <w:rFonts w:eastAsia="Times New Roman" w:cs="Times New Roman"/>
+                <w:bCs/>
+                <w:i/>
+                <w:color w:val="C00000"/>
+                <w:sz w:val="20"/>
+                <w:szCs w:val="20"/>
+              </w:rPr>
+              <w:t>mas</w:t>
+            </w:r>
+            <w:proofErr w:type="spellEnd"/>
+            <w:r>
+              <w:rPr>
+                <w:rFonts w:eastAsia="Times New Roman" w:cs="Times New Roman"/>
+                <w:bCs/>
+                <w:i/>
+                <w:color w:val="C00000"/>
+                <w:sz w:val="20"/>
+                <w:szCs w:val="20"/>
+              </w:rPr>
+              <w:t xml:space="preserve"> alto que Rosa se puede deducir que </w:t>
+            </w:r>
+            <w:proofErr w:type="spellStart"/>
+            <w:r>
+              <w:rPr>
+                <w:rFonts w:eastAsia="Times New Roman" w:cs="Times New Roman"/>
+                <w:bCs/>
+                <w:i/>
+                <w:color w:val="C00000"/>
+                <w:sz w:val="20"/>
+                <w:szCs w:val="20"/>
+              </w:rPr>
+              <w:t>Angela</w:t>
+            </w:r>
+            <w:proofErr w:type="spellEnd"/>
+            <w:r>
+              <w:rPr>
+                <w:rFonts w:eastAsia="Times New Roman" w:cs="Times New Roman"/>
+                <w:bCs/>
+                <w:i/>
+                <w:color w:val="C00000"/>
+                <w:sz w:val="20"/>
+                <w:szCs w:val="20"/>
+              </w:rPr>
+              <w:t xml:space="preserve"> habla </w:t>
+            </w:r>
+            <w:proofErr w:type="spellStart"/>
+            <w:r>
+              <w:rPr>
+                <w:rFonts w:eastAsia="Times New Roman" w:cs="Times New Roman"/>
+                <w:bCs/>
+                <w:i/>
+                <w:color w:val="C00000"/>
+                <w:sz w:val="20"/>
+                <w:szCs w:val="20"/>
+              </w:rPr>
+              <w:t>mas</w:t>
+            </w:r>
+            <w:proofErr w:type="spellEnd"/>
+            <w:r>
+              <w:rPr>
+                <w:rFonts w:eastAsia="Times New Roman" w:cs="Times New Roman"/>
+                <w:bCs/>
+                <w:i/>
+                <w:color w:val="C00000"/>
+                <w:sz w:val="20"/>
+                <w:szCs w:val="20"/>
+              </w:rPr>
+              <w:t xml:space="preserve"> bajo que Celia , ya que </w:t>
+            </w:r>
+            <w:proofErr w:type="spellStart"/>
+            <w:r>
+              <w:rPr>
+                <w:rFonts w:eastAsia="Times New Roman" w:cs="Times New Roman"/>
+                <w:bCs/>
+                <w:i/>
+                <w:color w:val="C00000"/>
+                <w:sz w:val="20"/>
+                <w:szCs w:val="20"/>
+              </w:rPr>
+              <w:t>Angela</w:t>
+            </w:r>
+            <w:proofErr w:type="spellEnd"/>
+            <w:r>
+              <w:rPr>
+                <w:rFonts w:eastAsia="Times New Roman" w:cs="Times New Roman"/>
+                <w:bCs/>
+                <w:i/>
+                <w:color w:val="C00000"/>
+                <w:sz w:val="20"/>
+                <w:szCs w:val="20"/>
+              </w:rPr>
+              <w:t xml:space="preserve"> habla </w:t>
+            </w:r>
+            <w:proofErr w:type="spellStart"/>
+            <w:r>
+              <w:rPr>
+                <w:rFonts w:eastAsia="Times New Roman" w:cs="Times New Roman"/>
+                <w:bCs/>
+                <w:i/>
+                <w:color w:val="C00000"/>
+                <w:sz w:val="20"/>
+                <w:szCs w:val="20"/>
+              </w:rPr>
+              <w:t>mas</w:t>
+            </w:r>
+            <w:proofErr w:type="spellEnd"/>
+            <w:r>
+              <w:rPr>
+                <w:rFonts w:eastAsia="Times New Roman" w:cs="Times New Roman"/>
+                <w:bCs/>
+                <w:i/>
+                <w:color w:val="C00000"/>
+                <w:sz w:val="20"/>
+                <w:szCs w:val="20"/>
+              </w:rPr>
+              <w:t xml:space="preserve"> bajo que Rosa.</w:t>
             </w:r>
           </w:p>
         </w:tc>
@@ -612,27 +882,35 @@
                 <w:szCs w:val="20"/>
               </w:rPr>
             </w:pPr>
-            <w:bookmarkStart w:id="0" w:name="_GoBack"/>
-            <w:bookmarkEnd w:id="0"/>
-          </w:p>
-          <w:p>
-            <w:pPr>
-              <w:pStyle w:val="Sinespaciado"/>
-              <w:rPr>
-                <w:rFonts w:eastAsia="Times New Roman" w:cs="Times New Roman"/>
-                <w:bCs/>
-                <w:sz w:val="20"/>
-                <w:szCs w:val="20"/>
-              </w:rPr>
-            </w:pPr>
-            <w:r>
-              <w:rPr>
-                <w:rFonts w:eastAsia="Times New Roman" w:cs="Times New Roman"/>
-                <w:bCs/>
-                <w:sz w:val="20"/>
-                <w:szCs w:val="20"/>
-              </w:rPr>
-              <w:t>Respuesta:</w:t>
+          </w:p>
+          <w:p>
+            <w:pPr>
+              <w:pStyle w:val="Sinespaciado"/>
+              <w:rPr>
+                <w:rFonts w:eastAsia="Times New Roman" w:cs="Times New Roman"/>
+                <w:bCs/>
+                <w:sz w:val="20"/>
+                <w:szCs w:val="20"/>
+              </w:rPr>
+            </w:pPr>
+            <w:r>
+              <w:rPr>
+                <w:rFonts w:eastAsia="Times New Roman" w:cs="Times New Roman"/>
+                <w:bCs/>
+                <w:sz w:val="20"/>
+                <w:szCs w:val="20"/>
+              </w:rPr>
+              <w:t>Respuesta</w:t>
+            </w:r>
+            <w:proofErr w:type="gramStart"/>
+            <w:r>
+              <w:rPr>
+                <w:rFonts w:eastAsia="Times New Roman" w:cs="Times New Roman"/>
+                <w:bCs/>
+                <w:sz w:val="20"/>
+                <w:szCs w:val="20"/>
+              </w:rPr>
+              <w:t>:</w:t>
             </w:r>
             <w:r>
               <w:rPr>
@@ -645,24 +923,48 @@
               </w:rPr>
               <w:t xml:space="preserve">  </w:t>
             </w:r>
-          </w:p>
-          <w:p>
-            <w:pPr>
-              <w:pStyle w:val="Sinespaciado"/>
-              <w:rPr>
-                <w:rFonts w:eastAsia="Times New Roman" w:cs="Times New Roman"/>
-                <w:bCs/>
-                <w:sz w:val="20"/>
-                <w:szCs w:val="20"/>
-              </w:rPr>
-            </w:pPr>
-            <w:r>
-              <w:rPr>
-                <w:rFonts w:eastAsia="Times New Roman" w:cs="Times New Roman"/>
-                <w:bCs/>
-                <w:sz w:val="20"/>
-                <w:szCs w:val="20"/>
-              </w:rPr>
+            <w:r>
+              <w:rPr>
+                <w:rFonts w:eastAsia="Times New Roman" w:cs="Times New Roman"/>
+                <w:bCs/>
+                <w:i/>
+                <w:color w:val="C00000"/>
+                <w:sz w:val="20"/>
+                <w:szCs w:val="20"/>
+              </w:rPr>
+              <w:t>Coche</w:t>
+            </w:r>
+            <w:proofErr w:type="gramEnd"/>
+            <w:r>
+              <w:rPr>
+                <w:rFonts w:eastAsia="Times New Roman" w:cs="Times New Roman"/>
+                <w:bCs/>
+                <w:i/>
+                <w:color w:val="C00000"/>
+                <w:sz w:val="20"/>
+                <w:szCs w:val="20"/>
+              </w:rPr>
+              <w:t>.</w:t>
+            </w:r>
+          </w:p>
+          <w:p>
+            <w:pPr>
+              <w:pStyle w:val="Sinespaciado"/>
+              <w:rPr>
+                <w:rFonts w:eastAsia="Times New Roman" w:cs="Times New Roman"/>
+                <w:bCs/>
+                <w:sz w:val="20"/>
+                <w:szCs w:val="20"/>
+              </w:rPr>
+            </w:pPr>
+            <w:r>
+              <w:rPr>
+                <w:rFonts w:eastAsia="Times New Roman" w:cs="Times New Roman"/>
+                <w:bCs/>
+                <w:sz w:val="20"/>
+                <w:szCs w:val="20"/>
+              </w:rPr>
+              <w:lastRenderedPageBreak/>
               <w:t>Explica (</w:t>
             </w:r>
             <w:r>
@@ -729,6 +1031,60 @@
                 <w:szCs w:val="20"/>
               </w:rPr>
               <w:t xml:space="preserve">  </w:t>
+            </w:r>
+            <w:r>
+              <w:rPr>
+                <w:noProof/>
+                <w:lang w:val="en-US" w:eastAsia="en-US"/>
+              </w:rPr>
+              <w:drawing>
+                <wp:inline distT="0" distB="0" distL="0" distR="0" wp14:anchorId="1C2E978D" wp14:editId="615589D6">
+                  <wp:extent cx="1531089" cy="2720595"/>
+                  <wp:effectExtent l="0" t="0" r="0" b="3810"/>
+                  <wp:docPr id="1" name="Imagen 1" descr="https://scontent.fmex10-1.fna.fbcdn.net/v/t34.0-12/27042810_1563196717093362_615321444_n.jpg?oh=2b60d378fac41b303d1c778577bf4cb9&amp;oe=5A649F72"/>
+                  <wp:cNvGraphicFramePr>
+                    <a:graphicFrameLocks xmlns:a="http://schemas.openxmlformats.org/drawingml/2006/main" noChangeAspect="1"/>
+                  </wp:cNvGraphicFramePr>
+                  <a:graphic xmlns:a="http://schemas.openxmlformats.org/drawingml/2006/main">
+                    <a:graphicData uri="http://schemas.openxmlformats.org/drawingml/2006/picture">
+                      <pic:pic xmlns:pic="http://schemas.openxmlformats.org/drawingml/2006/picture">
+                        <pic:nvPicPr>
+                          <pic:cNvPr id="0" name="Picture 1" descr="https://scontent.fmex10-1.fna.fbcdn.net/v/t34.0-12/27042810_1563196717093362_615321444_n.jpg?oh=2b60d378fac41b303d1c778577bf4cb9&amp;oe=5A649F72"/>
+                          <pic:cNvPicPr>
+                            <a:picLocks noChangeAspect="1" noChangeArrowheads="1"/>
+                          </pic:cNvPicPr>
+                        </pic:nvPicPr>
+                        <pic:blipFill>
+                          <a:blip r:embed="rId5">
+                            <a:extLst>
+                              <a:ext uri="{28A0092B-C50C-407E-A947-70E740481C1C}">
+                                <a14:useLocalDpi xmlns:a14="http://schemas.microsoft.com/office/drawing/2010/main" val="0"/>
+                              </a:ext>
+                            </a:extLst>
+                          </a:blip>
+                          <a:srcRect/>
+                          <a:stretch>
+                            <a:fillRect/>
+                          </a:stretch>
+                        </pic:blipFill>
+                        <pic:spPr bwMode="auto">
+                          <a:xfrm>
+                            <a:off x="0" y="0"/>
+                            <a:ext cx="1537991" cy="2732859"/>
+                          </a:xfrm>
+                          <a:prstGeom prst="rect">
+                            <a:avLst/>
+                          </a:prstGeom>
+                          <a:noFill/>
+                          <a:ln>
+                            <a:noFill/>
+                          </a:ln>
+                        </pic:spPr>
+                      </pic:pic>
+                    </a:graphicData>
+                  </a:graphic>
+                </wp:inline>
+              </w:drawing>
             </w:r>
           </w:p>
         </w:tc>
@@ -824,23 +1180,34 @@
                 <w:sz w:val="20"/>
               </w:rPr>
             </w:pPr>
-            <w:r>
-              <w:rPr>
-                <w:b/>
-                <w:color w:val="C00000"/>
-                <w:sz w:val="20"/>
-              </w:rPr>
-              <w:t>Anáisis.</w:t>
-            </w:r>
-          </w:p>
-          <w:p>
-            <w:pPr>
-              <w:pStyle w:val="Sinespaciado"/>
-              <w:rPr>
-                <w:color w:val="C00000"/>
-                <w:sz w:val="20"/>
-              </w:rPr>
-            </w:pPr>
+            <w:proofErr w:type="spellStart"/>
+            <w:r>
+              <w:rPr>
+                <w:b/>
+                <w:color w:val="C00000"/>
+                <w:sz w:val="20"/>
+              </w:rPr>
+              <w:t>Anáisis</w:t>
+            </w:r>
+            <w:proofErr w:type="spellEnd"/>
+            <w:r>
+              <w:rPr>
+                <w:b/>
+                <w:color w:val="C00000"/>
+                <w:sz w:val="20"/>
+              </w:rPr>
+              <w:t>.</w:t>
+            </w:r>
+          </w:p>
+          <w:p>
+            <w:pPr>
+              <w:pStyle w:val="Sinespaciado"/>
+              <w:rPr>
+                <w:color w:val="C00000"/>
+                <w:sz w:val="20"/>
+              </w:rPr>
+            </w:pPr>
+            <w:proofErr w:type="spellStart"/>
             <w:r>
               <w:rPr>
                 <w:color w:val="C00000"/>
@@ -848,15 +1215,31 @@
               </w:rPr>
               <w:t>Entradas:</w:t>
             </w:r>
-          </w:p>
-          <w:p>
-            <w:pPr>
-              <w:pStyle w:val="Sinespaciado"/>
-              <w:rPr>
-                <w:color w:val="C00000"/>
-                <w:sz w:val="20"/>
-              </w:rPr>
-            </w:pPr>
+            <w:r>
+              <w:rPr>
+                <w:color w:val="C00000"/>
+                <w:sz w:val="20"/>
+              </w:rPr>
+              <w:t>Dame</w:t>
+            </w:r>
+            <w:proofErr w:type="spellEnd"/>
+            <w:r>
+              <w:rPr>
+                <w:color w:val="C00000"/>
+                <w:sz w:val="20"/>
+              </w:rPr>
+              <w:t xml:space="preserve"> años y meses</w:t>
+            </w:r>
+          </w:p>
+          <w:p>
+            <w:pPr>
+              <w:pStyle w:val="Sinespaciado"/>
+              <w:rPr>
+                <w:color w:val="C00000"/>
+                <w:sz w:val="20"/>
+              </w:rPr>
+            </w:pPr>
+            <w:proofErr w:type="spellStart"/>
             <w:r>
               <w:rPr>
                 <w:color w:val="C00000"/>
@@ -864,22 +1247,85 @@
               </w:rPr>
               <w:t>Salidas:</w:t>
             </w:r>
-          </w:p>
-          <w:p>
-            <w:pPr>
-              <w:pStyle w:val="Sinespaciado"/>
-              <w:rPr>
-                <w:i/>
-                <w:color w:val="C00000"/>
-                <w:sz w:val="20"/>
-              </w:rPr>
-            </w:pPr>
-            <w:r>
-              <w:rPr>
-                <w:color w:val="C00000"/>
-                <w:sz w:val="20"/>
-              </w:rPr>
-              <w:t>Relación E/S:</w:t>
+            <w:r>
+              <w:rPr>
+                <w:color w:val="C00000"/>
+                <w:sz w:val="20"/>
+              </w:rPr>
+              <w:t>Dias</w:t>
+            </w:r>
+            <w:proofErr w:type="spellEnd"/>
+            <w:r>
+              <w:rPr>
+                <w:color w:val="C00000"/>
+                <w:sz w:val="20"/>
+              </w:rPr>
+              <w:t xml:space="preserve"> vividos</w:t>
+            </w:r>
+          </w:p>
+          <w:p>
+            <w:pPr>
+              <w:pStyle w:val="Sinespaciado"/>
+              <w:rPr>
+                <w:i/>
+                <w:color w:val="C00000"/>
+                <w:sz w:val="20"/>
+              </w:rPr>
+            </w:pPr>
+            <w:r>
+              <w:rPr>
+                <w:color w:val="C00000"/>
+                <w:sz w:val="20"/>
+              </w:rPr>
+              <w:t>Relación E/</w:t>
+            </w:r>
+            <w:proofErr w:type="spellStart"/>
+            <w:r>
+              <w:rPr>
+                <w:color w:val="C00000"/>
+                <w:sz w:val="20"/>
+              </w:rPr>
+              <w:t>S</w:t>
+            </w:r>
+            <w:proofErr w:type="gramStart"/>
+            <w:r>
+              <w:rPr>
+                <w:color w:val="C00000"/>
+                <w:sz w:val="20"/>
+              </w:rPr>
+              <w:t>:</w:t>
+            </w:r>
+            <w:r>
+              <w:rPr>
+                <w:color w:val="C00000"/>
+                <w:sz w:val="20"/>
+              </w:rPr>
+              <w:t>Se</w:t>
+            </w:r>
+            <w:proofErr w:type="spellEnd"/>
+            <w:proofErr w:type="gramEnd"/>
+            <w:r>
+              <w:rPr>
+                <w:color w:val="C00000"/>
+                <w:sz w:val="20"/>
+              </w:rPr>
+              <w:t xml:space="preserve"> puede saber un aproximado de los días vividos tomando como que todos los años y meses tienen 365 y 30 </w:t>
+            </w:r>
+            <w:proofErr w:type="spellStart"/>
+            <w:r>
+              <w:rPr>
+                <w:color w:val="C00000"/>
+                <w:sz w:val="20"/>
+              </w:rPr>
+              <w:t>dias</w:t>
+            </w:r>
+            <w:proofErr w:type="spellEnd"/>
+            <w:r>
+              <w:rPr>
+                <w:color w:val="C00000"/>
+                <w:sz w:val="20"/>
+              </w:rPr>
+              <w:t xml:space="preserve"> respectivamente.</w:t>
             </w:r>
           </w:p>
           <w:p>
@@ -931,6 +1377,249 @@
               </w:rPr>
               <w:t xml:space="preserve"> o diagrama de flujo.</w:t>
             </w:r>
+          </w:p>
+          <w:p>
+            <w:pPr>
+              <w:pStyle w:val="Sinespaciado"/>
+              <w:rPr>
+                <w:b/>
+                <w:color w:val="C00000"/>
+                <w:sz w:val="20"/>
+              </w:rPr>
+            </w:pPr>
+          </w:p>
+          <w:p>
+            <w:pPr>
+              <w:pStyle w:val="Sinespaciado"/>
+              <w:rPr>
+                <w:b/>
+                <w:color w:val="C00000"/>
+                <w:sz w:val="20"/>
+              </w:rPr>
+            </w:pPr>
+            <w:r>
+              <w:rPr>
+                <w:noProof/>
+                <w:lang w:val="en-US" w:eastAsia="en-US"/>
+              </w:rPr>
+              <w:drawing>
+                <wp:inline distT="0" distB="0" distL="0" distR="0" wp14:anchorId="47EBEAC0" wp14:editId="4099B119">
+                  <wp:extent cx="1895475" cy="3533775"/>
+                  <wp:effectExtent l="0" t="0" r="9525" b="9525"/>
+                  <wp:docPr id="2" name="Imagen 2"/>
+                  <wp:cNvGraphicFramePr>
+                    <a:graphicFrameLocks xmlns:a="http://schemas.openxmlformats.org/drawingml/2006/main" noChangeAspect="1"/>
+                  </wp:cNvGraphicFramePr>
+                  <a:graphic xmlns:a="http://schemas.openxmlformats.org/drawingml/2006/main">
+                    <a:graphicData uri="http://schemas.openxmlformats.org/drawingml/2006/picture">
+                      <pic:pic xmlns:pic="http://schemas.openxmlformats.org/drawingml/2006/picture">
+                        <pic:nvPicPr>
+                          <pic:cNvPr id="1" name=""/>
+                          <pic:cNvPicPr/>
+                        </pic:nvPicPr>
+                        <pic:blipFill>
+                          <a:blip r:embed="rId6"/>
+                          <a:stretch>
+                            <a:fillRect/>
+                          </a:stretch>
+                        </pic:blipFill>
+                        <pic:spPr>
+                          <a:xfrm>
+                            <a:off x="0" y="0"/>
+                            <a:ext cx="1895475" cy="3533775"/>
+                          </a:xfrm>
+                          <a:prstGeom prst="rect">
+                            <a:avLst/>
+                          </a:prstGeom>
+                        </pic:spPr>
+                      </pic:pic>
+                    </a:graphicData>
+                  </a:graphic>
+                </wp:inline>
+              </w:drawing>
+            </w:r>
+            <w:bookmarkStart w:id="0" w:name="_GoBack"/>
+            <w:bookmarkEnd w:id="0"/>
+          </w:p>
+          <w:p>
+            <w:pPr>
+              <w:pStyle w:val="Sinespaciado"/>
+              <w:rPr>
+                <w:b/>
+                <w:color w:val="C00000"/>
+                <w:sz w:val="20"/>
+              </w:rPr>
+            </w:pPr>
+          </w:p>
+          <w:p>
+            <w:pPr>
+              <w:pStyle w:val="Sinespaciado"/>
+              <w:rPr>
+                <w:b/>
+                <w:color w:val="C00000"/>
+                <w:sz w:val="20"/>
+              </w:rPr>
+            </w:pPr>
+          </w:p>
+          <w:p>
+            <w:pPr>
+              <w:pStyle w:val="Sinespaciado"/>
+              <w:rPr>
+                <w:b/>
+                <w:color w:val="C00000"/>
+                <w:sz w:val="20"/>
+              </w:rPr>
+            </w:pPr>
+          </w:p>
+          <w:p>
+            <w:pPr>
+              <w:pStyle w:val="Sinespaciado"/>
+              <w:rPr>
+                <w:b/>
+                <w:color w:val="C00000"/>
+                <w:sz w:val="20"/>
+              </w:rPr>
+            </w:pPr>
+          </w:p>
+          <w:p>
+            <w:pPr>
+              <w:pStyle w:val="Sinespaciado"/>
+              <w:rPr>
+                <w:b/>
+                <w:color w:val="C00000"/>
+                <w:sz w:val="20"/>
+              </w:rPr>
+            </w:pPr>
+          </w:p>
+          <w:p>
+            <w:pPr>
+              <w:pStyle w:val="Sinespaciado"/>
+              <w:rPr>
+                <w:b/>
+                <w:color w:val="C00000"/>
+                <w:sz w:val="20"/>
+              </w:rPr>
+            </w:pPr>
+          </w:p>
+          <w:p>
+            <w:pPr>
+              <w:pStyle w:val="Sinespaciado"/>
+              <w:rPr>
+                <w:b/>
+                <w:color w:val="C00000"/>
+                <w:sz w:val="20"/>
+              </w:rPr>
+            </w:pPr>
+          </w:p>
+          <w:p>
+            <w:pPr>
+              <w:pStyle w:val="Sinespaciado"/>
+              <w:rPr>
+                <w:b/>
+                <w:color w:val="C00000"/>
+                <w:sz w:val="20"/>
+              </w:rPr>
+            </w:pPr>
+          </w:p>
+          <w:p>
+            <w:pPr>
+              <w:pStyle w:val="Sinespaciado"/>
+              <w:rPr>
+                <w:b/>
+                <w:color w:val="C00000"/>
+                <w:sz w:val="20"/>
+              </w:rPr>
+            </w:pPr>
+          </w:p>
+          <w:p>
+            <w:pPr>
+              <w:pStyle w:val="Sinespaciado"/>
+              <w:rPr>
+                <w:b/>
+                <w:color w:val="C00000"/>
+                <w:sz w:val="20"/>
+              </w:rPr>
+            </w:pPr>
+          </w:p>
+          <w:p>
+            <w:pPr>
+              <w:pStyle w:val="Sinespaciado"/>
+              <w:rPr>
+                <w:b/>
+                <w:color w:val="C00000"/>
+                <w:sz w:val="20"/>
+              </w:rPr>
+            </w:pPr>
+          </w:p>
+          <w:p>
+            <w:pPr>
+              <w:pStyle w:val="Sinespaciado"/>
+              <w:rPr>
+                <w:b/>
+                <w:color w:val="C00000"/>
+                <w:sz w:val="20"/>
+              </w:rPr>
+            </w:pPr>
+          </w:p>
+          <w:p>
+            <w:pPr>
+              <w:pStyle w:val="Sinespaciado"/>
+              <w:rPr>
+                <w:b/>
+                <w:color w:val="C00000"/>
+                <w:sz w:val="20"/>
+              </w:rPr>
+            </w:pPr>
+          </w:p>
+          <w:p>
+            <w:pPr>
+              <w:pStyle w:val="Sinespaciado"/>
+              <w:rPr>
+                <w:b/>
+                <w:color w:val="C00000"/>
+                <w:sz w:val="20"/>
+              </w:rPr>
+            </w:pPr>
+          </w:p>
+          <w:p>
+            <w:pPr>
+              <w:pStyle w:val="Sinespaciado"/>
+              <w:rPr>
+                <w:b/>
+                <w:color w:val="C00000"/>
+                <w:sz w:val="20"/>
+              </w:rPr>
+            </w:pPr>
+          </w:p>
+          <w:p>
+            <w:pPr>
+              <w:pStyle w:val="Sinespaciado"/>
+              <w:rPr>
+                <w:b/>
+                <w:color w:val="C00000"/>
+                <w:sz w:val="20"/>
+              </w:rPr>
+            </w:pPr>
+          </w:p>
+          <w:p>
+            <w:pPr>
+              <w:pStyle w:val="Sinespaciado"/>
+              <w:rPr>
+                <w:b/>
+                <w:color w:val="C00000"/>
+                <w:sz w:val="20"/>
+              </w:rPr>
+            </w:pPr>
+          </w:p>
+          <w:p>
+            <w:pPr>
+              <w:pStyle w:val="Sinespaciado"/>
+              <w:rPr>
+                <w:b/>
+                <w:color w:val="C00000"/>
+                <w:sz w:val="20"/>
+              </w:rPr>
+            </w:pPr>
           </w:p>
           <w:p>
             <w:pPr>
@@ -977,7 +1666,7 @@
       </w:pPr>
     </w:pPrDefault>
   </w:docDefaults>
-  <w:latentStyles w:defLockedState="0" w:defUIPriority="99" w:defSemiHidden="0" w:defUnhideWhenUsed="0" w:defQFormat="0" w:count="382">
+  <w:latentStyles w:defLockedState="0" w:defUIPriority="99" w:defSemiHidden="0" w:defUnhideWhenUsed="0" w:defQFormat="0" w:count="371">
     <w:lsdException w:name="Normal" w:uiPriority="0" w:qFormat="1"/>
     <w:lsdException w:name="heading 1" w:uiPriority="9" w:qFormat="1"/>
     <w:lsdException w:name="heading 2" w:semiHidden="1" w:uiPriority="9" w:unhideWhenUsed="1" w:qFormat="1"/>
@@ -1134,15 +1823,6 @@
     <w:lsdException w:name="Balloon Text" w:semiHidden="1" w:unhideWhenUsed="1"/>
     <w:lsdException w:name="Table Grid" w:uiPriority="59"/>
     <w:lsdException w:name="Table Theme" w:semiHidden="1" w:unhideWhenUsed="1"/>
-    <w:lsdException w:name="Note Level 1" w:semiHidden="1" w:unhideWhenUsed="1"/>
-    <w:lsdException w:name="Note Level 2" w:semiHidden="1" w:unhideWhenUsed="1"/>
-    <w:lsdException w:name="Note Level 3" w:semiHidden="1" w:unhideWhenUsed="1"/>
-    <w:lsdException w:name="Note Level 4" w:semiHidden="1" w:unhideWhenUsed="1"/>
-    <w:lsdException w:name="Note Level 5" w:semiHidden="1" w:unhideWhenUsed="1"/>
-    <w:lsdException w:name="Note Level 6" w:semiHidden="1" w:unhideWhenUsed="1"/>
-    <w:lsdException w:name="Note Level 7" w:semiHidden="1" w:unhideWhenUsed="1"/>
-    <w:lsdException w:name="Note Level 8" w:semiHidden="1" w:unhideWhenUsed="1"/>
-    <w:lsdException w:name="Note Level 9" w:semiHidden="1" w:unhideWhenUsed="1"/>
     <w:lsdException w:name="Placeholder Text" w:semiHidden="1"/>
     <w:lsdException w:name="No Spacing" w:uiPriority="1" w:qFormat="1"/>
     <w:lsdException w:name="Light Shading" w:uiPriority="60"/>
@@ -1358,8 +2038,6 @@
     <w:lsdException w:name="List Table 5 Dark Accent 6" w:uiPriority="50"/>
     <w:lsdException w:name="List Table 6 Colorful Accent 6" w:uiPriority="51"/>
     <w:lsdException w:name="List Table 7 Colorful Accent 6" w:uiPriority="52"/>
-    <w:lsdException w:name="Mention" w:semiHidden="1" w:unhideWhenUsed="1"/>
-    <w:lsdException w:name="Smart Hyperlink" w:semiHidden="1" w:unhideWhenUsed="1"/>
   </w:latentStyles>
   <w:style w:type="paragraph" w:default="1" w:styleId="Normal">
     <w:name w:val="Normal"/>
@@ -1718,7 +2396,7 @@
 </file>
 
 <file path=customXml/itemProps1.xml><?xml version="1.0" encoding="utf-8"?>
-<ds:datastoreItem xmlns:ds="http://schemas.openxmlformats.org/officeDocument/2006/customXml" ds:itemID="{D9F576BD-469F-8149-88AB-D789172BF4DB}">
+<ds:datastoreItem xmlns:ds="http://schemas.openxmlformats.org/officeDocument/2006/customXml" ds:itemID="{F2402976-714F-4210-AF7E-2C44B22EBF64}">
   <ds:schemaRefs>
     <ds:schemaRef ds:uri="http://schemas.openxmlformats.org/officeDocument/2006/bibliography"/>
   </ds:schemaRefs>

</xml_diff>

<commit_message>
Tarea01 Karla Fabiola Ramirez Martinez
Habia tenido problemas con el pull request y por eos apenas lo envio,
</commit_message>
<xml_diff>
--- a/Tarea-01.docx
+++ b/Tarea-01.docx
@@ -1,6 +1,6 @@
 
 <file path=word/document.xml><?xml version="1.0" encoding="utf-8"?>
-<w:document xmlns:wpc="http://schemas.microsoft.com/office/word/2010/wordprocessingCanvas" xmlns:mo="http://schemas.microsoft.com/office/mac/office/2008/main" xmlns:mc="http://schemas.openxmlformats.org/markup-compatibility/2006" xmlns:mv="urn:schemas-microsoft-com:mac:vml" xmlns:o="urn:schemas-microsoft-com:office:office" xmlns:r="http://schemas.openxmlformats.org/officeDocument/2006/relationships" xmlns:m="http://schemas.openxmlformats.org/officeDocument/2006/math" xmlns:v="urn:schemas-microsoft-com:vml" xmlns:wp14="http://schemas.microsoft.com/office/word/2010/wordprocessingDrawing" xmlns:wp="http://schemas.openxmlformats.org/drawingml/2006/wordprocessingDrawing" xmlns:w10="urn:schemas-microsoft-com:office:word" xmlns:w="http://schemas.openxmlformats.org/wordprocessingml/2006/main" xmlns:w14="http://schemas.microsoft.com/office/word/2010/wordml" xmlns:w15="http://schemas.microsoft.com/office/word/2012/wordml" xmlns:wpg="http://schemas.microsoft.com/office/word/2010/wordprocessingGroup" xmlns:wpi="http://schemas.microsoft.com/office/word/2010/wordprocessingInk" xmlns:wne="http://schemas.microsoft.com/office/word/2006/wordml" xmlns:wps="http://schemas.microsoft.com/office/word/2010/wordprocessingShape" mc:Ignorable="w14 w15 wp14">
+<w:document xmlns:wpc="http://schemas.microsoft.com/office/word/2010/wordprocessingCanvas" xmlns:mc="http://schemas.openxmlformats.org/markup-compatibility/2006" xmlns:o="urn:schemas-microsoft-com:office:office" xmlns:r="http://schemas.openxmlformats.org/officeDocument/2006/relationships" xmlns:m="http://schemas.openxmlformats.org/officeDocument/2006/math" xmlns:v="urn:schemas-microsoft-com:vml" xmlns:wp14="http://schemas.microsoft.com/office/word/2010/wordprocessingDrawing" xmlns:wp="http://schemas.openxmlformats.org/drawingml/2006/wordprocessingDrawing" xmlns:w10="urn:schemas-microsoft-com:office:word" xmlns:w="http://schemas.openxmlformats.org/wordprocessingml/2006/main" xmlns:w14="http://schemas.microsoft.com/office/word/2010/wordml" xmlns:w15="http://schemas.microsoft.com/office/word/2012/wordml" xmlns:wpg="http://schemas.microsoft.com/office/word/2010/wordprocessingGroup" xmlns:wpi="http://schemas.microsoft.com/office/word/2010/wordprocessingInk" xmlns:wne="http://schemas.microsoft.com/office/word/2006/wordml" xmlns:wps="http://schemas.microsoft.com/office/word/2010/wordprocessingShape" mc:Ignorable="w14 w15 wp14">
   <w:body>
     <w:p>
       <w:pPr>
@@ -43,6 +43,12 @@
           <w:sz w:val="24"/>
         </w:rPr>
         <w:t xml:space="preserve">Nombre del alumno: </w:t>
+      </w:r>
+      <w:r>
+        <w:rPr>
+          <w:sz w:val="24"/>
+        </w:rPr>
+        <w:t>Karla Fabiola Ramírez Martínez</w:t>
       </w:r>
     </w:p>
     <w:p>
@@ -202,7 +208,25 @@
                 <w:color w:val="C00000"/>
                 <w:sz w:val="20"/>
               </w:rPr>
-              <w:t>La diferencia consiste en…</w:t>
+              <w:t xml:space="preserve">La diferencia consiste en que un algoritmo es una serie de pasos exactos para solucionar </w:t>
+            </w:r>
+            <w:proofErr w:type="gramStart"/>
+            <w:r>
+              <w:rPr>
+                <w:i/>
+                <w:color w:val="C00000"/>
+                <w:sz w:val="20"/>
+              </w:rPr>
+              <w:t>algo ,</w:t>
+            </w:r>
+            <w:proofErr w:type="gramEnd"/>
+            <w:r>
+              <w:rPr>
+                <w:i/>
+                <w:color w:val="C00000"/>
+                <w:sz w:val="20"/>
+              </w:rPr>
+              <w:t xml:space="preserve"> y un programa es un conjunto de algoritmos utilizados para una solución.</w:t>
             </w:r>
           </w:p>
           <w:p>
@@ -293,6 +317,32 @@
                 <w:sz w:val="20"/>
               </w:rPr>
             </w:pPr>
+            <w:r>
+              <w:rPr>
+                <w:i/>
+                <w:color w:val="C00000"/>
+                <w:sz w:val="20"/>
+              </w:rPr>
+              <w:t xml:space="preserve">Se lee el problema y se razona buscando  primero que es la información que tenemos y </w:t>
+            </w:r>
+            <w:proofErr w:type="spellStart"/>
+            <w:r>
+              <w:rPr>
+                <w:i/>
+                <w:color w:val="C00000"/>
+                <w:sz w:val="20"/>
+              </w:rPr>
+              <w:t>cual</w:t>
+            </w:r>
+            <w:proofErr w:type="spellEnd"/>
+            <w:r>
+              <w:rPr>
+                <w:i/>
+                <w:color w:val="C00000"/>
+                <w:sz w:val="20"/>
+              </w:rPr>
+              <w:t xml:space="preserve"> es la que nos piden</w:t>
+            </w:r>
           </w:p>
         </w:tc>
       </w:tr>
@@ -326,6 +376,14 @@
                 <w:sz w:val="20"/>
               </w:rPr>
             </w:pPr>
+            <w:r>
+              <w:rPr>
+                <w:i/>
+                <w:color w:val="C00000"/>
+                <w:sz w:val="20"/>
+              </w:rPr>
+              <w:t>Es la implementación de un algoritmo o lenguaje de programación.</w:t>
+            </w:r>
           </w:p>
         </w:tc>
       </w:tr>
@@ -359,6 +417,14 @@
                 <w:sz w:val="20"/>
               </w:rPr>
             </w:pPr>
+            <w:r>
+              <w:rPr>
+                <w:i/>
+                <w:color w:val="C00000"/>
+                <w:sz w:val="20"/>
+              </w:rPr>
+              <w:t>Convertir el lenguaje para la maquina</w:t>
+            </w:r>
           </w:p>
         </w:tc>
       </w:tr>
@@ -371,9 +437,6 @@
     <w:p>
       <w:pPr>
         <w:pStyle w:val="Sinespaciado"/>
-        <w:rPr>
-          <w:lang w:val="en-US"/>
-        </w:rPr>
       </w:pPr>
     </w:p>
     <w:p>
@@ -487,6 +550,45 @@
               <w:rPr>
                 <w:rFonts w:eastAsia="Times New Roman" w:cs="Times New Roman"/>
                 <w:bCs/>
+              </w:rPr>
+              <w:t xml:space="preserve"> </w:t>
+            </w:r>
+            <w:proofErr w:type="spellStart"/>
+            <w:r>
+              <w:rPr>
+                <w:rFonts w:eastAsia="Times New Roman" w:cs="Times New Roman"/>
+                <w:bCs/>
+              </w:rPr>
+              <w:t>Angela</w:t>
+            </w:r>
+            <w:proofErr w:type="spellEnd"/>
+            <w:r>
+              <w:rPr>
+                <w:rFonts w:eastAsia="Times New Roman" w:cs="Times New Roman"/>
+                <w:bCs/>
+              </w:rPr>
+              <w:t xml:space="preserve"> habla </w:t>
+            </w:r>
+            <w:proofErr w:type="spellStart"/>
+            <w:r>
+              <w:rPr>
+                <w:rFonts w:eastAsia="Times New Roman" w:cs="Times New Roman"/>
+                <w:bCs/>
+              </w:rPr>
+              <w:t>mas</w:t>
+            </w:r>
+            <w:proofErr w:type="spellEnd"/>
+            <w:r>
+              <w:rPr>
+                <w:rFonts w:eastAsia="Times New Roman" w:cs="Times New Roman"/>
+                <w:bCs/>
+              </w:rPr>
+              <w:t xml:space="preserve"> bajo que Cecilia.</w:t>
+            </w:r>
+            <w:r>
+              <w:rPr>
+                <w:rFonts w:eastAsia="Times New Roman" w:cs="Times New Roman"/>
+                <w:bCs/>
                 <w:i/>
                 <w:color w:val="FF0000"/>
               </w:rPr>
@@ -518,6 +620,174 @@
                 <w:szCs w:val="20"/>
               </w:rPr>
               <w:t xml:space="preserve">  </w:t>
+            </w:r>
+            <w:proofErr w:type="spellStart"/>
+            <w:r>
+              <w:rPr>
+                <w:rFonts w:eastAsia="Times New Roman" w:cs="Times New Roman"/>
+                <w:bCs/>
+                <w:i/>
+                <w:color w:val="C00000"/>
+                <w:sz w:val="20"/>
+                <w:szCs w:val="20"/>
+              </w:rPr>
+              <w:t>Angela</w:t>
+            </w:r>
+            <w:proofErr w:type="spellEnd"/>
+            <w:r>
+              <w:rPr>
+                <w:rFonts w:eastAsia="Times New Roman" w:cs="Times New Roman"/>
+                <w:bCs/>
+                <w:i/>
+                <w:color w:val="C00000"/>
+                <w:sz w:val="20"/>
+                <w:szCs w:val="20"/>
+              </w:rPr>
+              <w:t xml:space="preserve"> – Rosa, Celia + Rosa, </w:t>
+            </w:r>
+            <w:proofErr w:type="spellStart"/>
+            <w:r>
+              <w:rPr>
+                <w:rFonts w:eastAsia="Times New Roman" w:cs="Times New Roman"/>
+                <w:bCs/>
+                <w:i/>
+                <w:color w:val="C00000"/>
+                <w:sz w:val="20"/>
+                <w:szCs w:val="20"/>
+              </w:rPr>
+              <w:t>asi</w:t>
+            </w:r>
+            <w:proofErr w:type="spellEnd"/>
+            <w:r>
+              <w:rPr>
+                <w:rFonts w:eastAsia="Times New Roman" w:cs="Times New Roman"/>
+                <w:bCs/>
+                <w:i/>
+                <w:color w:val="C00000"/>
+                <w:sz w:val="20"/>
+                <w:szCs w:val="20"/>
+              </w:rPr>
+              <w:t xml:space="preserve"> que ya que Celia habla </w:t>
+            </w:r>
+            <w:proofErr w:type="spellStart"/>
+            <w:r>
+              <w:rPr>
+                <w:rFonts w:eastAsia="Times New Roman" w:cs="Times New Roman"/>
+                <w:bCs/>
+                <w:i/>
+                <w:color w:val="C00000"/>
+                <w:sz w:val="20"/>
+                <w:szCs w:val="20"/>
+              </w:rPr>
+              <w:t>mas</w:t>
+            </w:r>
+            <w:proofErr w:type="spellEnd"/>
+            <w:r>
+              <w:rPr>
+                <w:rFonts w:eastAsia="Times New Roman" w:cs="Times New Roman"/>
+                <w:bCs/>
+                <w:i/>
+                <w:color w:val="C00000"/>
+                <w:sz w:val="20"/>
+                <w:szCs w:val="20"/>
+              </w:rPr>
+              <w:t xml:space="preserve"> alto que Rosa se puede deducir que </w:t>
+            </w:r>
+            <w:proofErr w:type="spellStart"/>
+            <w:r>
+              <w:rPr>
+                <w:rFonts w:eastAsia="Times New Roman" w:cs="Times New Roman"/>
+                <w:bCs/>
+                <w:i/>
+                <w:color w:val="C00000"/>
+                <w:sz w:val="20"/>
+                <w:szCs w:val="20"/>
+              </w:rPr>
+              <w:t>Angela</w:t>
+            </w:r>
+            <w:proofErr w:type="spellEnd"/>
+            <w:r>
+              <w:rPr>
+                <w:rFonts w:eastAsia="Times New Roman" w:cs="Times New Roman"/>
+                <w:bCs/>
+                <w:i/>
+                <w:color w:val="C00000"/>
+                <w:sz w:val="20"/>
+                <w:szCs w:val="20"/>
+              </w:rPr>
+              <w:t xml:space="preserve"> habla </w:t>
+            </w:r>
+            <w:proofErr w:type="spellStart"/>
+            <w:r>
+              <w:rPr>
+                <w:rFonts w:eastAsia="Times New Roman" w:cs="Times New Roman"/>
+                <w:bCs/>
+                <w:i/>
+                <w:color w:val="C00000"/>
+                <w:sz w:val="20"/>
+                <w:szCs w:val="20"/>
+              </w:rPr>
+              <w:t>mas</w:t>
+            </w:r>
+            <w:proofErr w:type="spellEnd"/>
+            <w:r>
+              <w:rPr>
+                <w:rFonts w:eastAsia="Times New Roman" w:cs="Times New Roman"/>
+                <w:bCs/>
+                <w:i/>
+                <w:color w:val="C00000"/>
+                <w:sz w:val="20"/>
+                <w:szCs w:val="20"/>
+              </w:rPr>
+              <w:t xml:space="preserve"> bajo que Celia , ya que </w:t>
+            </w:r>
+            <w:proofErr w:type="spellStart"/>
+            <w:r>
+              <w:rPr>
+                <w:rFonts w:eastAsia="Times New Roman" w:cs="Times New Roman"/>
+                <w:bCs/>
+                <w:i/>
+                <w:color w:val="C00000"/>
+                <w:sz w:val="20"/>
+                <w:szCs w:val="20"/>
+              </w:rPr>
+              <w:t>Angela</w:t>
+            </w:r>
+            <w:proofErr w:type="spellEnd"/>
+            <w:r>
+              <w:rPr>
+                <w:rFonts w:eastAsia="Times New Roman" w:cs="Times New Roman"/>
+                <w:bCs/>
+                <w:i/>
+                <w:color w:val="C00000"/>
+                <w:sz w:val="20"/>
+                <w:szCs w:val="20"/>
+              </w:rPr>
+              <w:t xml:space="preserve"> habla </w:t>
+            </w:r>
+            <w:proofErr w:type="spellStart"/>
+            <w:r>
+              <w:rPr>
+                <w:rFonts w:eastAsia="Times New Roman" w:cs="Times New Roman"/>
+                <w:bCs/>
+                <w:i/>
+                <w:color w:val="C00000"/>
+                <w:sz w:val="20"/>
+                <w:szCs w:val="20"/>
+              </w:rPr>
+              <w:t>mas</w:t>
+            </w:r>
+            <w:proofErr w:type="spellEnd"/>
+            <w:r>
+              <w:rPr>
+                <w:rFonts w:eastAsia="Times New Roman" w:cs="Times New Roman"/>
+                <w:bCs/>
+                <w:i/>
+                <w:color w:val="C00000"/>
+                <w:sz w:val="20"/>
+                <w:szCs w:val="20"/>
+              </w:rPr>
+              <w:t xml:space="preserve"> bajo que Rosa.</w:t>
             </w:r>
           </w:p>
         </w:tc>
@@ -612,27 +882,35 @@
                 <w:szCs w:val="20"/>
               </w:rPr>
             </w:pPr>
-            <w:bookmarkStart w:id="0" w:name="_GoBack"/>
-            <w:bookmarkEnd w:id="0"/>
-          </w:p>
-          <w:p>
-            <w:pPr>
-              <w:pStyle w:val="Sinespaciado"/>
-              <w:rPr>
-                <w:rFonts w:eastAsia="Times New Roman" w:cs="Times New Roman"/>
-                <w:bCs/>
-                <w:sz w:val="20"/>
-                <w:szCs w:val="20"/>
-              </w:rPr>
-            </w:pPr>
-            <w:r>
-              <w:rPr>
-                <w:rFonts w:eastAsia="Times New Roman" w:cs="Times New Roman"/>
-                <w:bCs/>
-                <w:sz w:val="20"/>
-                <w:szCs w:val="20"/>
-              </w:rPr>
-              <w:t>Respuesta:</w:t>
+          </w:p>
+          <w:p>
+            <w:pPr>
+              <w:pStyle w:val="Sinespaciado"/>
+              <w:rPr>
+                <w:rFonts w:eastAsia="Times New Roman" w:cs="Times New Roman"/>
+                <w:bCs/>
+                <w:sz w:val="20"/>
+                <w:szCs w:val="20"/>
+              </w:rPr>
+            </w:pPr>
+            <w:r>
+              <w:rPr>
+                <w:rFonts w:eastAsia="Times New Roman" w:cs="Times New Roman"/>
+                <w:bCs/>
+                <w:sz w:val="20"/>
+                <w:szCs w:val="20"/>
+              </w:rPr>
+              <w:t>Respuesta</w:t>
+            </w:r>
+            <w:proofErr w:type="gramStart"/>
+            <w:r>
+              <w:rPr>
+                <w:rFonts w:eastAsia="Times New Roman" w:cs="Times New Roman"/>
+                <w:bCs/>
+                <w:sz w:val="20"/>
+                <w:szCs w:val="20"/>
+              </w:rPr>
+              <w:t>:</w:t>
             </w:r>
             <w:r>
               <w:rPr>
@@ -645,24 +923,48 @@
               </w:rPr>
               <w:t xml:space="preserve">  </w:t>
             </w:r>
-          </w:p>
-          <w:p>
-            <w:pPr>
-              <w:pStyle w:val="Sinespaciado"/>
-              <w:rPr>
-                <w:rFonts w:eastAsia="Times New Roman" w:cs="Times New Roman"/>
-                <w:bCs/>
-                <w:sz w:val="20"/>
-                <w:szCs w:val="20"/>
-              </w:rPr>
-            </w:pPr>
-            <w:r>
-              <w:rPr>
-                <w:rFonts w:eastAsia="Times New Roman" w:cs="Times New Roman"/>
-                <w:bCs/>
-                <w:sz w:val="20"/>
-                <w:szCs w:val="20"/>
-              </w:rPr>
+            <w:r>
+              <w:rPr>
+                <w:rFonts w:eastAsia="Times New Roman" w:cs="Times New Roman"/>
+                <w:bCs/>
+                <w:i/>
+                <w:color w:val="C00000"/>
+                <w:sz w:val="20"/>
+                <w:szCs w:val="20"/>
+              </w:rPr>
+              <w:t>Coche</w:t>
+            </w:r>
+            <w:proofErr w:type="gramEnd"/>
+            <w:r>
+              <w:rPr>
+                <w:rFonts w:eastAsia="Times New Roman" w:cs="Times New Roman"/>
+                <w:bCs/>
+                <w:i/>
+                <w:color w:val="C00000"/>
+                <w:sz w:val="20"/>
+                <w:szCs w:val="20"/>
+              </w:rPr>
+              <w:t>.</w:t>
+            </w:r>
+          </w:p>
+          <w:p>
+            <w:pPr>
+              <w:pStyle w:val="Sinespaciado"/>
+              <w:rPr>
+                <w:rFonts w:eastAsia="Times New Roman" w:cs="Times New Roman"/>
+                <w:bCs/>
+                <w:sz w:val="20"/>
+                <w:szCs w:val="20"/>
+              </w:rPr>
+            </w:pPr>
+            <w:r>
+              <w:rPr>
+                <w:rFonts w:eastAsia="Times New Roman" w:cs="Times New Roman"/>
+                <w:bCs/>
+                <w:sz w:val="20"/>
+                <w:szCs w:val="20"/>
+              </w:rPr>
+              <w:lastRenderedPageBreak/>
               <w:t>Explica (</w:t>
             </w:r>
             <w:r>
@@ -729,6 +1031,60 @@
                 <w:szCs w:val="20"/>
               </w:rPr>
               <w:t xml:space="preserve">  </w:t>
+            </w:r>
+            <w:r>
+              <w:rPr>
+                <w:noProof/>
+                <w:lang w:val="en-US" w:eastAsia="en-US"/>
+              </w:rPr>
+              <w:drawing>
+                <wp:inline distT="0" distB="0" distL="0" distR="0" wp14:anchorId="1C2E978D" wp14:editId="615589D6">
+                  <wp:extent cx="1531089" cy="2720595"/>
+                  <wp:effectExtent l="0" t="0" r="0" b="3810"/>
+                  <wp:docPr id="1" name="Imagen 1" descr="https://scontent.fmex10-1.fna.fbcdn.net/v/t34.0-12/27042810_1563196717093362_615321444_n.jpg?oh=2b60d378fac41b303d1c778577bf4cb9&amp;oe=5A649F72"/>
+                  <wp:cNvGraphicFramePr>
+                    <a:graphicFrameLocks xmlns:a="http://schemas.openxmlformats.org/drawingml/2006/main" noChangeAspect="1"/>
+                  </wp:cNvGraphicFramePr>
+                  <a:graphic xmlns:a="http://schemas.openxmlformats.org/drawingml/2006/main">
+                    <a:graphicData uri="http://schemas.openxmlformats.org/drawingml/2006/picture">
+                      <pic:pic xmlns:pic="http://schemas.openxmlformats.org/drawingml/2006/picture">
+                        <pic:nvPicPr>
+                          <pic:cNvPr id="0" name="Picture 1" descr="https://scontent.fmex10-1.fna.fbcdn.net/v/t34.0-12/27042810_1563196717093362_615321444_n.jpg?oh=2b60d378fac41b303d1c778577bf4cb9&amp;oe=5A649F72"/>
+                          <pic:cNvPicPr>
+                            <a:picLocks noChangeAspect="1" noChangeArrowheads="1"/>
+                          </pic:cNvPicPr>
+                        </pic:nvPicPr>
+                        <pic:blipFill>
+                          <a:blip r:embed="rId5">
+                            <a:extLst>
+                              <a:ext uri="{28A0092B-C50C-407E-A947-70E740481C1C}">
+                                <a14:useLocalDpi xmlns:a14="http://schemas.microsoft.com/office/drawing/2010/main" val="0"/>
+                              </a:ext>
+                            </a:extLst>
+                          </a:blip>
+                          <a:srcRect/>
+                          <a:stretch>
+                            <a:fillRect/>
+                          </a:stretch>
+                        </pic:blipFill>
+                        <pic:spPr bwMode="auto">
+                          <a:xfrm>
+                            <a:off x="0" y="0"/>
+                            <a:ext cx="1537991" cy="2732859"/>
+                          </a:xfrm>
+                          <a:prstGeom prst="rect">
+                            <a:avLst/>
+                          </a:prstGeom>
+                          <a:noFill/>
+                          <a:ln>
+                            <a:noFill/>
+                          </a:ln>
+                        </pic:spPr>
+                      </pic:pic>
+                    </a:graphicData>
+                  </a:graphic>
+                </wp:inline>
+              </w:drawing>
             </w:r>
           </w:p>
         </w:tc>
@@ -824,23 +1180,34 @@
                 <w:sz w:val="20"/>
               </w:rPr>
             </w:pPr>
-            <w:r>
-              <w:rPr>
-                <w:b/>
-                <w:color w:val="C00000"/>
-                <w:sz w:val="20"/>
-              </w:rPr>
-              <w:t>Anáisis.</w:t>
-            </w:r>
-          </w:p>
-          <w:p>
-            <w:pPr>
-              <w:pStyle w:val="Sinespaciado"/>
-              <w:rPr>
-                <w:color w:val="C00000"/>
-                <w:sz w:val="20"/>
-              </w:rPr>
-            </w:pPr>
+            <w:proofErr w:type="spellStart"/>
+            <w:r>
+              <w:rPr>
+                <w:b/>
+                <w:color w:val="C00000"/>
+                <w:sz w:val="20"/>
+              </w:rPr>
+              <w:t>Anáisis</w:t>
+            </w:r>
+            <w:proofErr w:type="spellEnd"/>
+            <w:r>
+              <w:rPr>
+                <w:b/>
+                <w:color w:val="C00000"/>
+                <w:sz w:val="20"/>
+              </w:rPr>
+              <w:t>.</w:t>
+            </w:r>
+          </w:p>
+          <w:p>
+            <w:pPr>
+              <w:pStyle w:val="Sinespaciado"/>
+              <w:rPr>
+                <w:color w:val="C00000"/>
+                <w:sz w:val="20"/>
+              </w:rPr>
+            </w:pPr>
+            <w:proofErr w:type="spellStart"/>
             <w:r>
               <w:rPr>
                 <w:color w:val="C00000"/>
@@ -848,15 +1215,31 @@
               </w:rPr>
               <w:t>Entradas:</w:t>
             </w:r>
-          </w:p>
-          <w:p>
-            <w:pPr>
-              <w:pStyle w:val="Sinespaciado"/>
-              <w:rPr>
-                <w:color w:val="C00000"/>
-                <w:sz w:val="20"/>
-              </w:rPr>
-            </w:pPr>
+            <w:r>
+              <w:rPr>
+                <w:color w:val="C00000"/>
+                <w:sz w:val="20"/>
+              </w:rPr>
+              <w:t>Dame</w:t>
+            </w:r>
+            <w:proofErr w:type="spellEnd"/>
+            <w:r>
+              <w:rPr>
+                <w:color w:val="C00000"/>
+                <w:sz w:val="20"/>
+              </w:rPr>
+              <w:t xml:space="preserve"> años y meses</w:t>
+            </w:r>
+          </w:p>
+          <w:p>
+            <w:pPr>
+              <w:pStyle w:val="Sinespaciado"/>
+              <w:rPr>
+                <w:color w:val="C00000"/>
+                <w:sz w:val="20"/>
+              </w:rPr>
+            </w:pPr>
+            <w:proofErr w:type="spellStart"/>
             <w:r>
               <w:rPr>
                 <w:color w:val="C00000"/>
@@ -864,22 +1247,85 @@
               </w:rPr>
               <w:t>Salidas:</w:t>
             </w:r>
-          </w:p>
-          <w:p>
-            <w:pPr>
-              <w:pStyle w:val="Sinespaciado"/>
-              <w:rPr>
-                <w:i/>
-                <w:color w:val="C00000"/>
-                <w:sz w:val="20"/>
-              </w:rPr>
-            </w:pPr>
-            <w:r>
-              <w:rPr>
-                <w:color w:val="C00000"/>
-                <w:sz w:val="20"/>
-              </w:rPr>
-              <w:t>Relación E/S:</w:t>
+            <w:r>
+              <w:rPr>
+                <w:color w:val="C00000"/>
+                <w:sz w:val="20"/>
+              </w:rPr>
+              <w:t>Dias</w:t>
+            </w:r>
+            <w:proofErr w:type="spellEnd"/>
+            <w:r>
+              <w:rPr>
+                <w:color w:val="C00000"/>
+                <w:sz w:val="20"/>
+              </w:rPr>
+              <w:t xml:space="preserve"> vividos</w:t>
+            </w:r>
+          </w:p>
+          <w:p>
+            <w:pPr>
+              <w:pStyle w:val="Sinespaciado"/>
+              <w:rPr>
+                <w:i/>
+                <w:color w:val="C00000"/>
+                <w:sz w:val="20"/>
+              </w:rPr>
+            </w:pPr>
+            <w:r>
+              <w:rPr>
+                <w:color w:val="C00000"/>
+                <w:sz w:val="20"/>
+              </w:rPr>
+              <w:t>Relación E/</w:t>
+            </w:r>
+            <w:proofErr w:type="spellStart"/>
+            <w:r>
+              <w:rPr>
+                <w:color w:val="C00000"/>
+                <w:sz w:val="20"/>
+              </w:rPr>
+              <w:t>S</w:t>
+            </w:r>
+            <w:proofErr w:type="gramStart"/>
+            <w:r>
+              <w:rPr>
+                <w:color w:val="C00000"/>
+                <w:sz w:val="20"/>
+              </w:rPr>
+              <w:t>:</w:t>
+            </w:r>
+            <w:r>
+              <w:rPr>
+                <w:color w:val="C00000"/>
+                <w:sz w:val="20"/>
+              </w:rPr>
+              <w:t>Se</w:t>
+            </w:r>
+            <w:proofErr w:type="spellEnd"/>
+            <w:proofErr w:type="gramEnd"/>
+            <w:r>
+              <w:rPr>
+                <w:color w:val="C00000"/>
+                <w:sz w:val="20"/>
+              </w:rPr>
+              <w:t xml:space="preserve"> puede saber un aproximado de los días vividos tomando como que todos los años y meses tienen 365 y 30 </w:t>
+            </w:r>
+            <w:proofErr w:type="spellStart"/>
+            <w:r>
+              <w:rPr>
+                <w:color w:val="C00000"/>
+                <w:sz w:val="20"/>
+              </w:rPr>
+              <w:t>dias</w:t>
+            </w:r>
+            <w:proofErr w:type="spellEnd"/>
+            <w:r>
+              <w:rPr>
+                <w:color w:val="C00000"/>
+                <w:sz w:val="20"/>
+              </w:rPr>
+              <w:t xml:space="preserve"> respectivamente.</w:t>
             </w:r>
           </w:p>
           <w:p>
@@ -931,6 +1377,249 @@
               </w:rPr>
               <w:t xml:space="preserve"> o diagrama de flujo.</w:t>
             </w:r>
+          </w:p>
+          <w:p>
+            <w:pPr>
+              <w:pStyle w:val="Sinespaciado"/>
+              <w:rPr>
+                <w:b/>
+                <w:color w:val="C00000"/>
+                <w:sz w:val="20"/>
+              </w:rPr>
+            </w:pPr>
+          </w:p>
+          <w:p>
+            <w:pPr>
+              <w:pStyle w:val="Sinespaciado"/>
+              <w:rPr>
+                <w:b/>
+                <w:color w:val="C00000"/>
+                <w:sz w:val="20"/>
+              </w:rPr>
+            </w:pPr>
+            <w:r>
+              <w:rPr>
+                <w:noProof/>
+                <w:lang w:val="en-US" w:eastAsia="en-US"/>
+              </w:rPr>
+              <w:drawing>
+                <wp:inline distT="0" distB="0" distL="0" distR="0" wp14:anchorId="47EBEAC0" wp14:editId="4099B119">
+                  <wp:extent cx="1895475" cy="3533775"/>
+                  <wp:effectExtent l="0" t="0" r="9525" b="9525"/>
+                  <wp:docPr id="2" name="Imagen 2"/>
+                  <wp:cNvGraphicFramePr>
+                    <a:graphicFrameLocks xmlns:a="http://schemas.openxmlformats.org/drawingml/2006/main" noChangeAspect="1"/>
+                  </wp:cNvGraphicFramePr>
+                  <a:graphic xmlns:a="http://schemas.openxmlformats.org/drawingml/2006/main">
+                    <a:graphicData uri="http://schemas.openxmlformats.org/drawingml/2006/picture">
+                      <pic:pic xmlns:pic="http://schemas.openxmlformats.org/drawingml/2006/picture">
+                        <pic:nvPicPr>
+                          <pic:cNvPr id="1" name=""/>
+                          <pic:cNvPicPr/>
+                        </pic:nvPicPr>
+                        <pic:blipFill>
+                          <a:blip r:embed="rId6"/>
+                          <a:stretch>
+                            <a:fillRect/>
+                          </a:stretch>
+                        </pic:blipFill>
+                        <pic:spPr>
+                          <a:xfrm>
+                            <a:off x="0" y="0"/>
+                            <a:ext cx="1895475" cy="3533775"/>
+                          </a:xfrm>
+                          <a:prstGeom prst="rect">
+                            <a:avLst/>
+                          </a:prstGeom>
+                        </pic:spPr>
+                      </pic:pic>
+                    </a:graphicData>
+                  </a:graphic>
+                </wp:inline>
+              </w:drawing>
+            </w:r>
+            <w:bookmarkStart w:id="0" w:name="_GoBack"/>
+            <w:bookmarkEnd w:id="0"/>
+          </w:p>
+          <w:p>
+            <w:pPr>
+              <w:pStyle w:val="Sinespaciado"/>
+              <w:rPr>
+                <w:b/>
+                <w:color w:val="C00000"/>
+                <w:sz w:val="20"/>
+              </w:rPr>
+            </w:pPr>
+          </w:p>
+          <w:p>
+            <w:pPr>
+              <w:pStyle w:val="Sinespaciado"/>
+              <w:rPr>
+                <w:b/>
+                <w:color w:val="C00000"/>
+                <w:sz w:val="20"/>
+              </w:rPr>
+            </w:pPr>
+          </w:p>
+          <w:p>
+            <w:pPr>
+              <w:pStyle w:val="Sinespaciado"/>
+              <w:rPr>
+                <w:b/>
+                <w:color w:val="C00000"/>
+                <w:sz w:val="20"/>
+              </w:rPr>
+            </w:pPr>
+          </w:p>
+          <w:p>
+            <w:pPr>
+              <w:pStyle w:val="Sinespaciado"/>
+              <w:rPr>
+                <w:b/>
+                <w:color w:val="C00000"/>
+                <w:sz w:val="20"/>
+              </w:rPr>
+            </w:pPr>
+          </w:p>
+          <w:p>
+            <w:pPr>
+              <w:pStyle w:val="Sinespaciado"/>
+              <w:rPr>
+                <w:b/>
+                <w:color w:val="C00000"/>
+                <w:sz w:val="20"/>
+              </w:rPr>
+            </w:pPr>
+          </w:p>
+          <w:p>
+            <w:pPr>
+              <w:pStyle w:val="Sinespaciado"/>
+              <w:rPr>
+                <w:b/>
+                <w:color w:val="C00000"/>
+                <w:sz w:val="20"/>
+              </w:rPr>
+            </w:pPr>
+          </w:p>
+          <w:p>
+            <w:pPr>
+              <w:pStyle w:val="Sinespaciado"/>
+              <w:rPr>
+                <w:b/>
+                <w:color w:val="C00000"/>
+                <w:sz w:val="20"/>
+              </w:rPr>
+            </w:pPr>
+          </w:p>
+          <w:p>
+            <w:pPr>
+              <w:pStyle w:val="Sinespaciado"/>
+              <w:rPr>
+                <w:b/>
+                <w:color w:val="C00000"/>
+                <w:sz w:val="20"/>
+              </w:rPr>
+            </w:pPr>
+          </w:p>
+          <w:p>
+            <w:pPr>
+              <w:pStyle w:val="Sinespaciado"/>
+              <w:rPr>
+                <w:b/>
+                <w:color w:val="C00000"/>
+                <w:sz w:val="20"/>
+              </w:rPr>
+            </w:pPr>
+          </w:p>
+          <w:p>
+            <w:pPr>
+              <w:pStyle w:val="Sinespaciado"/>
+              <w:rPr>
+                <w:b/>
+                <w:color w:val="C00000"/>
+                <w:sz w:val="20"/>
+              </w:rPr>
+            </w:pPr>
+          </w:p>
+          <w:p>
+            <w:pPr>
+              <w:pStyle w:val="Sinespaciado"/>
+              <w:rPr>
+                <w:b/>
+                <w:color w:val="C00000"/>
+                <w:sz w:val="20"/>
+              </w:rPr>
+            </w:pPr>
+          </w:p>
+          <w:p>
+            <w:pPr>
+              <w:pStyle w:val="Sinespaciado"/>
+              <w:rPr>
+                <w:b/>
+                <w:color w:val="C00000"/>
+                <w:sz w:val="20"/>
+              </w:rPr>
+            </w:pPr>
+          </w:p>
+          <w:p>
+            <w:pPr>
+              <w:pStyle w:val="Sinespaciado"/>
+              <w:rPr>
+                <w:b/>
+                <w:color w:val="C00000"/>
+                <w:sz w:val="20"/>
+              </w:rPr>
+            </w:pPr>
+          </w:p>
+          <w:p>
+            <w:pPr>
+              <w:pStyle w:val="Sinespaciado"/>
+              <w:rPr>
+                <w:b/>
+                <w:color w:val="C00000"/>
+                <w:sz w:val="20"/>
+              </w:rPr>
+            </w:pPr>
+          </w:p>
+          <w:p>
+            <w:pPr>
+              <w:pStyle w:val="Sinespaciado"/>
+              <w:rPr>
+                <w:b/>
+                <w:color w:val="C00000"/>
+                <w:sz w:val="20"/>
+              </w:rPr>
+            </w:pPr>
+          </w:p>
+          <w:p>
+            <w:pPr>
+              <w:pStyle w:val="Sinespaciado"/>
+              <w:rPr>
+                <w:b/>
+                <w:color w:val="C00000"/>
+                <w:sz w:val="20"/>
+              </w:rPr>
+            </w:pPr>
+          </w:p>
+          <w:p>
+            <w:pPr>
+              <w:pStyle w:val="Sinespaciado"/>
+              <w:rPr>
+                <w:b/>
+                <w:color w:val="C00000"/>
+                <w:sz w:val="20"/>
+              </w:rPr>
+            </w:pPr>
+          </w:p>
+          <w:p>
+            <w:pPr>
+              <w:pStyle w:val="Sinespaciado"/>
+              <w:rPr>
+                <w:b/>
+                <w:color w:val="C00000"/>
+                <w:sz w:val="20"/>
+              </w:rPr>
+            </w:pPr>
           </w:p>
           <w:p>
             <w:pPr>
@@ -977,7 +1666,7 @@
       </w:pPr>
     </w:pPrDefault>
   </w:docDefaults>
-  <w:latentStyles w:defLockedState="0" w:defUIPriority="99" w:defSemiHidden="0" w:defUnhideWhenUsed="0" w:defQFormat="0" w:count="382">
+  <w:latentStyles w:defLockedState="0" w:defUIPriority="99" w:defSemiHidden="0" w:defUnhideWhenUsed="0" w:defQFormat="0" w:count="371">
     <w:lsdException w:name="Normal" w:uiPriority="0" w:qFormat="1"/>
     <w:lsdException w:name="heading 1" w:uiPriority="9" w:qFormat="1"/>
     <w:lsdException w:name="heading 2" w:semiHidden="1" w:uiPriority="9" w:unhideWhenUsed="1" w:qFormat="1"/>
@@ -1134,15 +1823,6 @@
     <w:lsdException w:name="Balloon Text" w:semiHidden="1" w:unhideWhenUsed="1"/>
     <w:lsdException w:name="Table Grid" w:uiPriority="59"/>
     <w:lsdException w:name="Table Theme" w:semiHidden="1" w:unhideWhenUsed="1"/>
-    <w:lsdException w:name="Note Level 1" w:semiHidden="1" w:unhideWhenUsed="1"/>
-    <w:lsdException w:name="Note Level 2" w:semiHidden="1" w:unhideWhenUsed="1"/>
-    <w:lsdException w:name="Note Level 3" w:semiHidden="1" w:unhideWhenUsed="1"/>
-    <w:lsdException w:name="Note Level 4" w:semiHidden="1" w:unhideWhenUsed="1"/>
-    <w:lsdException w:name="Note Level 5" w:semiHidden="1" w:unhideWhenUsed="1"/>
-    <w:lsdException w:name="Note Level 6" w:semiHidden="1" w:unhideWhenUsed="1"/>
-    <w:lsdException w:name="Note Level 7" w:semiHidden="1" w:unhideWhenUsed="1"/>
-    <w:lsdException w:name="Note Level 8" w:semiHidden="1" w:unhideWhenUsed="1"/>
-    <w:lsdException w:name="Note Level 9" w:semiHidden="1" w:unhideWhenUsed="1"/>
     <w:lsdException w:name="Placeholder Text" w:semiHidden="1"/>
     <w:lsdException w:name="No Spacing" w:uiPriority="1" w:qFormat="1"/>
     <w:lsdException w:name="Light Shading" w:uiPriority="60"/>
@@ -1358,8 +2038,6 @@
     <w:lsdException w:name="List Table 5 Dark Accent 6" w:uiPriority="50"/>
     <w:lsdException w:name="List Table 6 Colorful Accent 6" w:uiPriority="51"/>
     <w:lsdException w:name="List Table 7 Colorful Accent 6" w:uiPriority="52"/>
-    <w:lsdException w:name="Mention" w:semiHidden="1" w:unhideWhenUsed="1"/>
-    <w:lsdException w:name="Smart Hyperlink" w:semiHidden="1" w:unhideWhenUsed="1"/>
   </w:latentStyles>
   <w:style w:type="paragraph" w:default="1" w:styleId="Normal">
     <w:name w:val="Normal"/>
@@ -1718,7 +2396,7 @@
 </file>
 
 <file path=customXml/itemProps1.xml><?xml version="1.0" encoding="utf-8"?>
-<ds:datastoreItem xmlns:ds="http://schemas.openxmlformats.org/officeDocument/2006/customXml" ds:itemID="{D9F576BD-469F-8149-88AB-D789172BF4DB}">
+<ds:datastoreItem xmlns:ds="http://schemas.openxmlformats.org/officeDocument/2006/customXml" ds:itemID="{F2402976-714F-4210-AF7E-2C44B22EBF64}">
   <ds:schemaRefs>
     <ds:schemaRef ds:uri="http://schemas.openxmlformats.org/officeDocument/2006/bibliography"/>
   </ds:schemaRefs>

</xml_diff>